<commit_message>
cambia el documenot doc y borrar algunos archivos
</commit_message>
<xml_diff>
--- a/Documentacion UPOCampo.docx
+++ b/Documentacion UPOCampo.docx
@@ -33,13 +33,7 @@
         <w:pStyle w:val="Ttulo1"/>
       </w:pPr>
       <w:r>
-        <w:t>.</w:t>
-      </w:r>
-      <w:r>
-        <w:t>getScript</w:t>
-      </w:r>
-      <w:r>
-        <w:t xml:space="preserve"> </w:t>
+        <w:t xml:space="preserve">.getScript </w:t>
       </w:r>
       <w:r>
         <w:sym w:font="Wingdings" w:char="F0E0"/>
@@ -48,16 +42,10 @@
         <w:t xml:space="preserve"> codigo.js </w:t>
       </w:r>
       <w:r>
-        <w:rPr>
-          <w:u w:val="single"/>
-        </w:rPr>
         <w:t>línea</w:t>
       </w:r>
       <w:r>
-        <w:t xml:space="preserve"> </w:t>
-      </w:r>
-      <w:r>
-        <w:t>181</w:t>
+        <w:t xml:space="preserve"> 181</w:t>
       </w:r>
     </w:p>
     <w:p/>
@@ -66,22 +54,71 @@
         <w:pStyle w:val="Ttulo1"/>
       </w:pPr>
       <w:r>
-        <w:t>.</w:t>
-      </w:r>
-      <w:r>
-        <w:t>get</w:t>
-      </w:r>
-      <w:r>
-        <w:t xml:space="preserve"> </w:t>
-      </w:r>
-      <w:r>
-        <w:sym w:font="Wingdings" w:char="F0E0"/>
-      </w:r>
-      <w:r>
-        <w:t xml:space="preserve"> </w:t>
-      </w:r>
-      <w:r>
-        <w:t>listadoClienteFecha</w:t>
+        <w:t xml:space="preserve">.get </w:t>
+      </w:r>
+      <w:r>
+        <w:sym w:font="Wingdings" w:char="F0E0"/>
+      </w:r>
+      <w:r>
+        <w:t xml:space="preserve"> </w:t>
+      </w:r>
+      <w:r>
+        <w:t>Cliente/</w:t>
+      </w:r>
+      <w:r>
+        <w:t xml:space="preserve">listadoClienteFecha.js </w:t>
+      </w:r>
+      <w:r>
+        <w:t>línea</w:t>
+      </w:r>
+      <w:r>
+        <w:t xml:space="preserve"> </w:t>
+      </w:r>
+      <w:r>
+        <w:t>12</w:t>
+      </w:r>
+    </w:p>
+    <w:p>
+      <w:pPr>
+        <w:pStyle w:val="Ttulo1"/>
+      </w:pPr>
+      <w:r>
+        <w:t xml:space="preserve">.post </w:t>
+      </w:r>
+      <w:r>
+        <w:sym w:font="Wingdings" w:char="F0E0"/>
+      </w:r>
+      <w:r>
+        <w:t>Cliente/</w:t>
+      </w:r>
+      <w:r>
+        <w:t xml:space="preserve">bajaCliente.js </w:t>
+      </w:r>
+      <w:r>
+        <w:t>línea</w:t>
+      </w:r>
+      <w:r>
+        <w:t xml:space="preserve"> 10</w:t>
+      </w:r>
+    </w:p>
+    <w:p>
+      <w:pPr>
+        <w:pStyle w:val="Ttulo1"/>
+      </w:pPr>
+      <w:r>
+        <w:t xml:space="preserve">.ajax </w:t>
+      </w:r>
+      <w:r>
+        <w:sym w:font="Wingdings" w:char="F0E0"/>
+      </w:r>
+      <w:r>
+        <w:t xml:space="preserve"> </w:t>
+      </w:r>
+      <w:r>
+        <w:t>Actividad/</w:t>
+      </w:r>
+      <w:r>
+        <w:t>bajaActividad</w:t>
       </w:r>
       <w:r>
         <w:t xml:space="preserve">.js </w:t>
@@ -93,7 +130,7 @@
         <w:t xml:space="preserve"> </w:t>
       </w:r>
       <w:r>
-        <w:t>12</w:t>
+        <w:t>10</w:t>
       </w:r>
     </w:p>
     <w:p>
@@ -101,74 +138,7 @@
         <w:pStyle w:val="Ttulo1"/>
       </w:pPr>
       <w:r>
-        <w:t>.</w:t>
-      </w:r>
-      <w:r>
-        <w:t>post</w:t>
-      </w:r>
-      <w:r>
-        <w:t xml:space="preserve"> </w:t>
-      </w:r>
-      <w:r>
-        <w:sym w:font="Wingdings" w:char="F0E0"/>
-      </w:r>
-      <w:r>
-        <w:t xml:space="preserve"> </w:t>
-      </w:r>
-      <w:r>
-        <w:t xml:space="preserve">bajaCliente.js </w:t>
-      </w:r>
-      <w:r>
-        <w:t>línea</w:t>
-      </w:r>
-      <w:r>
-        <w:t xml:space="preserve"> 10</w:t>
-      </w:r>
-    </w:p>
-    <w:p>
-      <w:pPr>
-        <w:pStyle w:val="Ttulo1"/>
-      </w:pPr>
-      <w:r>
-        <w:t>.</w:t>
-      </w:r>
-      <w:r>
-        <w:t>ajax</w:t>
-      </w:r>
-      <w:r>
-        <w:t xml:space="preserve"> </w:t>
-      </w:r>
-      <w:r>
-        <w:sym w:font="Wingdings" w:char="F0E0"/>
-      </w:r>
-      <w:r>
-        <w:t xml:space="preserve"> </w:t>
-      </w:r>
-      <w:r>
-        <w:t>bajaActividad</w:t>
-      </w:r>
-      <w:r>
-        <w:t xml:space="preserve">.js </w:t>
-      </w:r>
-      <w:r>
-        <w:t>línea</w:t>
-      </w:r>
-      <w:r>
-        <w:t xml:space="preserve"> </w:t>
-      </w:r>
-      <w:r>
-        <w:t>10</w:t>
-      </w:r>
-    </w:p>
-    <w:p>
-      <w:pPr>
-        <w:pStyle w:val="Ttulo1"/>
-      </w:pPr>
-      <w:r>
-        <w:t>.</w:t>
-      </w:r>
-      <w:r>
-        <w:t xml:space="preserve">ajax sin </w:t>
+        <w:t xml:space="preserve">.ajax sin </w:t>
       </w:r>
       <w:r>
         <w:rPr>
@@ -183,7 +153,13 @@
         <w:sym w:font="Wingdings" w:char="F0E0"/>
       </w:r>
       <w:r>
-        <w:t xml:space="preserve"> codigo.js </w:t>
+        <w:t xml:space="preserve"> </w:t>
+      </w:r>
+      <w:r>
+        <w:t>Actividad/altaActividades</w:t>
+      </w:r>
+      <w:r>
+        <w:t xml:space="preserve">.js </w:t>
       </w:r>
       <w:r>
         <w:t>línea</w:t>
@@ -214,17 +190,22 @@
       <w:pPr>
         <w:pStyle w:val="Ttulo1"/>
       </w:pPr>
+      <w:proofErr w:type="gramStart"/>
       <w:r>
         <w:t>html</w:t>
       </w:r>
-      <w:r>
-        <w:t xml:space="preserve"> </w:t>
-      </w:r>
-      <w:r>
-        <w:sym w:font="Wingdings" w:char="F0E0"/>
-      </w:r>
-      <w:r>
-        <w:t xml:space="preserve"> </w:t>
+      <w:proofErr w:type="gramEnd"/>
+      <w:r>
+        <w:t xml:space="preserve"> </w:t>
+      </w:r>
+      <w:r>
+        <w:sym w:font="Wingdings" w:char="F0E0"/>
+      </w:r>
+      <w:r>
+        <w:t xml:space="preserve"> </w:t>
+      </w:r>
+      <w:r>
+        <w:t>Reserva/</w:t>
       </w:r>
       <w:r>
         <w:t>modificarReserva</w:t>
@@ -271,9 +252,6 @@
         <w:t xml:space="preserve">codigo.js </w:t>
       </w:r>
       <w:r>
-        <w:rPr>
-          <w:u w:val="single"/>
-        </w:rPr>
         <w:t>línea</w:t>
       </w:r>
       <w:r>
@@ -285,19 +263,45 @@
         <w:pStyle w:val="Ttulo1"/>
       </w:pPr>
       <w:r>
-        <w:t>JSON</w:t>
-      </w:r>
-      <w:r>
-        <w:t xml:space="preserve"> </w:t>
-      </w:r>
-      <w:r>
-        <w:sym w:font="Wingdings" w:char="F0E0"/>
-      </w:r>
-      <w:r>
-        <w:t xml:space="preserve"> </w:t>
-      </w:r>
-      <w:r>
-        <w:t>listadoClientes</w:t>
+        <w:t xml:space="preserve">JSON </w:t>
+      </w:r>
+      <w:r>
+        <w:sym w:font="Wingdings" w:char="F0E0"/>
+      </w:r>
+      <w:r>
+        <w:t xml:space="preserve"> </w:t>
+      </w:r>
+      <w:r>
+        <w:t>Cliente/</w:t>
+      </w:r>
+      <w:r>
+        <w:t xml:space="preserve">listadoClientes.js </w:t>
+      </w:r>
+      <w:r>
+        <w:t>línea</w:t>
+      </w:r>
+      <w:r>
+        <w:t xml:space="preserve"> 4</w:t>
+      </w:r>
+    </w:p>
+    <w:p>
+      <w:pPr>
+        <w:pStyle w:val="Ttulo1"/>
+      </w:pPr>
+      <w:r>
+        <w:t xml:space="preserve">XML </w:t>
+      </w:r>
+      <w:r>
+        <w:sym w:font="Wingdings" w:char="F0E0"/>
+      </w:r>
+      <w:r>
+        <w:t xml:space="preserve"> </w:t>
+      </w:r>
+      <w:r>
+        <w:t>Proveedores/</w:t>
+      </w:r>
+      <w:r>
+        <w:t>listadoProveedores</w:t>
       </w:r>
       <w:r>
         <w:t xml:space="preserve">.js </w:t>
@@ -309,70 +313,325 @@
         <w:t xml:space="preserve"> </w:t>
       </w:r>
       <w:r>
+        <w:t>3</w:t>
+      </w:r>
+    </w:p>
+    <w:p>
+      <w:pPr>
+        <w:pStyle w:val="Ttulo1"/>
+      </w:pPr>
+      <w:r>
+        <w:t>Serializado</w:t>
+      </w:r>
+      <w:r>
+        <w:t xml:space="preserve"> </w:t>
+      </w:r>
+      <w:r>
+        <w:sym w:font="Wingdings" w:char="F0E0"/>
+      </w:r>
+      <w:r>
+        <w:t xml:space="preserve"> </w:t>
+      </w:r>
+      <w:r>
+        <w:t>Reserva/</w:t>
+      </w:r>
+      <w:r>
+        <w:t xml:space="preserve">modificarReserva.js </w:t>
+      </w:r>
+      <w:r>
+        <w:t>línea</w:t>
+      </w:r>
+      <w:r>
+        <w:t xml:space="preserve"> </w:t>
+      </w:r>
+      <w:r>
+        <w:t>75</w:t>
+      </w:r>
+    </w:p>
+    <w:p/>
+    <w:p>
+      <w:pPr>
+        <w:pStyle w:val="Ttulo1"/>
+      </w:pPr>
+    </w:p>
+    <w:p>
+      <w:pPr>
+        <w:pStyle w:val="Ttulo1"/>
+      </w:pPr>
+    </w:p>
+    <w:p>
+      <w:pPr>
+        <w:pStyle w:val="Ttulo1"/>
+      </w:pPr>
+    </w:p>
+    <w:p>
+      <w:pPr>
+        <w:pStyle w:val="Ttulo1"/>
+      </w:pPr>
+      <w:r>
+        <w:t>Funciones de actualizaciones de datos</w:t>
+      </w:r>
+    </w:p>
+    <w:p/>
+    <w:p>
+      <w:r>
+        <w:t>Actividad/</w:t>
+      </w:r>
+      <w:r>
+        <w:t xml:space="preserve">altaActividad.js </w:t>
+      </w:r>
+      <w:r>
+        <w:sym w:font="Wingdings" w:char="F0E0"/>
+      </w:r>
+      <w:r>
+        <w:t xml:space="preserve"> línea 46</w:t>
+      </w:r>
+    </w:p>
+    <w:p>
+      <w:r>
+        <w:t>Actividad/</w:t>
+      </w:r>
+      <w:r>
+        <w:t>modificar</w:t>
+      </w:r>
+      <w:r>
+        <w:t xml:space="preserve">Actividad.js </w:t>
+      </w:r>
+      <w:r>
+        <w:sym w:font="Wingdings" w:char="F0E0"/>
+      </w:r>
+      <w:r>
+        <w:t xml:space="preserve"> línea 78</w:t>
+      </w:r>
+    </w:p>
+    <w:p>
+      <w:r>
+        <w:t>Actividad/</w:t>
+      </w:r>
+      <w:r>
+        <w:t>baja</w:t>
+      </w:r>
+      <w:r>
+        <w:t xml:space="preserve">Actividad.js </w:t>
+      </w:r>
+      <w:r>
+        <w:sym w:font="Wingdings" w:char="F0E0"/>
+      </w:r>
+      <w:r>
+        <w:t xml:space="preserve"> línea </w:t>
+      </w:r>
+      <w:r>
+        <w:t>10</w:t>
+      </w:r>
+    </w:p>
+    <w:p>
+      <w:r>
+        <w:t>Cliente/</w:t>
+      </w:r>
+      <w:r>
+        <w:t>altaCliente</w:t>
+      </w:r>
+      <w:r>
+        <w:t xml:space="preserve">.js </w:t>
+      </w:r>
+      <w:r>
+        <w:sym w:font="Wingdings" w:char="F0E0"/>
+      </w:r>
+      <w:r>
+        <w:t xml:space="preserve"> línea 72</w:t>
+      </w:r>
+    </w:p>
+    <w:p>
+      <w:r>
+        <w:t>Cliente/</w:t>
+      </w:r>
+      <w:r>
+        <w:t>bajaCliente</w:t>
+      </w:r>
+      <w:r>
+        <w:t xml:space="preserve">.js </w:t>
+      </w:r>
+      <w:r>
+        <w:sym w:font="Wingdings" w:char="F0E0"/>
+      </w:r>
+      <w:r>
+        <w:t xml:space="preserve"> línea </w:t>
+      </w:r>
+      <w:r>
+        <w:t>10</w:t>
+      </w:r>
+    </w:p>
+    <w:p>
+      <w:r>
+        <w:t>Cliente/</w:t>
+      </w:r>
+      <w:r>
+        <w:t>modificarCliente</w:t>
+      </w:r>
+      <w:r>
+        <w:t xml:space="preserve">.js </w:t>
+      </w:r>
+      <w:r>
+        <w:sym w:font="Wingdings" w:char="F0E0"/>
+      </w:r>
+      <w:r>
+        <w:t xml:space="preserve"> línea </w:t>
+      </w:r>
+      <w:r>
+        <w:t>119</w:t>
+      </w:r>
+    </w:p>
+    <w:p>
+      <w:pPr>
+        <w:pStyle w:val="Ttulo1"/>
+      </w:pPr>
+      <w:r>
+        <w:t>Funci</w:t>
+      </w:r>
+      <w:r>
+        <w:t>ones de listado de datos</w:t>
+      </w:r>
+    </w:p>
+    <w:p/>
+    <w:p>
+      <w:pPr>
+        <w:pStyle w:val="Ttulo2"/>
+      </w:pPr>
+      <w:r>
+        <w:tab/>
+        <w:t>Sin filtro</w:t>
+      </w:r>
+    </w:p>
+    <w:p>
+      <w:r>
+        <w:t>Actividad/</w:t>
+      </w:r>
+      <w:r>
+        <w:t>listadoActividades</w:t>
+      </w:r>
+      <w:r>
+        <w:t xml:space="preserve">.js </w:t>
+      </w:r>
+      <w:r>
+        <w:sym w:font="Wingdings" w:char="F0E0"/>
+      </w:r>
+      <w:r>
+        <w:t xml:space="preserve"> línea </w:t>
+      </w:r>
+      <w:r>
         <w:t>4</w:t>
       </w:r>
     </w:p>
     <w:p>
-      <w:pPr>
-        <w:pStyle w:val="Ttulo1"/>
-      </w:pPr>
-      <w:r>
-        <w:t>XML</w:t>
-      </w:r>
-      <w:r>
-        <w:t xml:space="preserve"> </w:t>
-      </w:r>
-      <w:r>
-        <w:sym w:font="Wingdings" w:char="F0E0"/>
-      </w:r>
-      <w:r>
-        <w:t xml:space="preserve"> </w:t>
-      </w:r>
-      <w:r>
-        <w:t>listadoProveedores</w:t>
-      </w:r>
-      <w:bookmarkStart w:id="0" w:name="_GoBack"/>
-      <w:bookmarkEnd w:id="0"/>
+      <w:r>
+        <w:t>Cliente/</w:t>
+      </w:r>
+      <w:r>
+        <w:t>listadoCliente</w:t>
+      </w:r>
       <w:r>
         <w:t xml:space="preserve">.js </w:t>
       </w:r>
       <w:r>
-        <w:t>línea</w:t>
-      </w:r>
-      <w:r>
-        <w:t xml:space="preserve"> </w:t>
-      </w:r>
-      <w:r>
-        <w:t>3</w:t>
-      </w:r>
-    </w:p>
-    <w:p>
-      <w:pPr>
-        <w:pStyle w:val="Ttulo1"/>
-      </w:pPr>
-      <w:r>
-        <w:t>Serializado</w:t>
-      </w:r>
-      <w:r>
-        <w:t xml:space="preserve"> </w:t>
-      </w:r>
-      <w:r>
-        <w:sym w:font="Wingdings" w:char="F0E0"/>
-      </w:r>
-      <w:r>
-        <w:t xml:space="preserve"> </w:t>
-      </w:r>
-      <w:r>
-        <w:t xml:space="preserve">modificarReserva.js </w:t>
-      </w:r>
-      <w:r>
-        <w:t>línea</w:t>
-      </w:r>
-      <w:r>
-        <w:t xml:space="preserve"> </w:t>
-      </w:r>
-      <w:r>
-        <w:t>75</w:t>
+        <w:sym w:font="Wingdings" w:char="F0E0"/>
+      </w:r>
+      <w:r>
+        <w:t xml:space="preserve"> línea </w:t>
+      </w:r>
+      <w:r>
+        <w:t>4</w:t>
+      </w:r>
+    </w:p>
+    <w:p>
+      <w:r>
+        <w:t>Parking/</w:t>
+      </w:r>
+      <w:r>
+        <w:t>listadoParking</w:t>
+      </w:r>
+      <w:r>
+        <w:t xml:space="preserve">.js </w:t>
+      </w:r>
+      <w:r>
+        <w:sym w:font="Wingdings" w:char="F0E0"/>
+      </w:r>
+      <w:r>
+        <w:t xml:space="preserve"> línea </w:t>
+      </w:r>
+      <w:r>
+        <w:t>4</w:t>
+      </w:r>
+    </w:p>
+    <w:p>
+      <w:pPr>
+        <w:pStyle w:val="Ttulo2"/>
+      </w:pPr>
+      <w:r>
+        <w:tab/>
+        <w:t>Con filtro</w:t>
+      </w:r>
+    </w:p>
+    <w:p>
+      <w:r>
+        <w:t>Reserva/</w:t>
+      </w:r>
+      <w:r>
+        <w:t>listadoReservaFecha</w:t>
+      </w:r>
+      <w:r>
+        <w:t xml:space="preserve">.js </w:t>
+      </w:r>
+      <w:r>
+        <w:sym w:font="Wingdings" w:char="F0E0"/>
+      </w:r>
+      <w:r>
+        <w:t xml:space="preserve"> línea </w:t>
+      </w:r>
+      <w:r>
+        <w:t>12</w:t>
+      </w:r>
+    </w:p>
+    <w:p>
+      <w:r>
+        <w:t>Cliente/</w:t>
+      </w:r>
+      <w:r>
+        <w:t>listadoCliente</w:t>
+      </w:r>
+      <w:r>
+        <w:t>Fecha</w:t>
+      </w:r>
+      <w:r>
+        <w:t xml:space="preserve">.js </w:t>
+      </w:r>
+      <w:r>
+        <w:sym w:font="Wingdings" w:char="F0E0"/>
+      </w:r>
+      <w:r>
+        <w:t xml:space="preserve"> línea </w:t>
+      </w:r>
+      <w:r>
+        <w:t>12</w:t>
+      </w:r>
+    </w:p>
+    <w:p>
+      <w:r>
+        <w:t>Parking/</w:t>
+      </w:r>
+      <w:r>
+        <w:t>frmListadoParkDisFecha</w:t>
+      </w:r>
+      <w:r>
+        <w:t xml:space="preserve">.js </w:t>
+      </w:r>
+      <w:r>
+        <w:sym w:font="Wingdings" w:char="F0E0"/>
+      </w:r>
+      <w:r>
+        <w:t xml:space="preserve"> línea </w:t>
+      </w:r>
+      <w:r>
+        <w:t>12</w:t>
       </w:r>
     </w:p>
     <w:p/>
@@ -386,7 +645,21 @@
           <w:rPr>
             <w:rStyle w:val="Hipervnculo"/>
           </w:rPr>
-          <w:t>https://github.com/Iwaito0/UPOCampoBD</w:t>
+          <w:t>https://github.com/Iwaito0/UPOCamp</w:t>
+        </w:r>
+        <w:bookmarkStart w:id="0" w:name="_GoBack"/>
+        <w:bookmarkEnd w:id="0"/>
+        <w:r>
+          <w:rPr>
+            <w:rStyle w:val="Hipervnculo"/>
+          </w:rPr>
+          <w:t>o</w:t>
+        </w:r>
+        <w:r>
+          <w:rPr>
+            <w:rStyle w:val="Hipervnculo"/>
+          </w:rPr>
+          <w:t>BD</w:t>
         </w:r>
       </w:hyperlink>
     </w:p>
@@ -559,6 +832,7 @@
   <w:style w:type="paragraph" w:default="1" w:styleId="Normal">
     <w:name w:val="Normal"/>
     <w:qFormat/>
+    <w:rsid w:val="00541FAC"/>
   </w:style>
   <w:style w:type="paragraph" w:styleId="Ttulo1">
     <w:name w:val="heading 1"/>
@@ -583,9 +857,34 @@
       <w:szCs w:val="28"/>
     </w:rPr>
   </w:style>
+  <w:style w:type="paragraph" w:styleId="Ttulo2">
+    <w:name w:val="heading 2"/>
+    <w:basedOn w:val="Normal"/>
+    <w:next w:val="Normal"/>
+    <w:link w:val="Ttulo2Car"/>
+    <w:uiPriority w:val="9"/>
+    <w:unhideWhenUsed/>
+    <w:qFormat/>
+    <w:rsid w:val="008B7FAD"/>
+    <w:pPr>
+      <w:keepNext/>
+      <w:keepLines/>
+      <w:spacing w:before="200" w:after="0"/>
+      <w:outlineLvl w:val="1"/>
+    </w:pPr>
+    <w:rPr>
+      <w:rFonts w:asciiTheme="majorHAnsi" w:eastAsiaTheme="majorEastAsia" w:hAnsiTheme="majorHAnsi" w:cstheme="majorBidi"/>
+      <w:b/>
+      <w:bCs/>
+      <w:color w:val="4F81BD" w:themeColor="accent1"/>
+      <w:sz w:val="26"/>
+      <w:szCs w:val="26"/>
+    </w:rPr>
+  </w:style>
   <w:style w:type="character" w:default="1" w:styleId="Fuentedeprrafopredeter">
     <w:name w:val="Default Paragraph Font"/>
     <w:uiPriority w:val="1"/>
+    <w:semiHidden/>
     <w:unhideWhenUsed/>
   </w:style>
   <w:style w:type="table" w:default="1" w:styleId="Tablanormal">
@@ -633,6 +932,33 @@
     <w:rsid w:val="00662F73"/>
     <w:rPr>
       <w:color w:val="0000FF"/>
+      <w:u w:val="single"/>
+    </w:rPr>
+  </w:style>
+  <w:style w:type="character" w:customStyle="1" w:styleId="Ttulo2Car">
+    <w:name w:val="Título 2 Car"/>
+    <w:basedOn w:val="Fuentedeprrafopredeter"/>
+    <w:link w:val="Ttulo2"/>
+    <w:uiPriority w:val="9"/>
+    <w:rsid w:val="008B7FAD"/>
+    <w:rPr>
+      <w:rFonts w:asciiTheme="majorHAnsi" w:eastAsiaTheme="majorEastAsia" w:hAnsiTheme="majorHAnsi" w:cstheme="majorBidi"/>
+      <w:b/>
+      <w:bCs/>
+      <w:color w:val="4F81BD" w:themeColor="accent1"/>
+      <w:sz w:val="26"/>
+      <w:szCs w:val="26"/>
+    </w:rPr>
+  </w:style>
+  <w:style w:type="character" w:styleId="Hipervnculovisitado">
+    <w:name w:val="FollowedHyperlink"/>
+    <w:basedOn w:val="Fuentedeprrafopredeter"/>
+    <w:uiPriority w:val="99"/>
+    <w:semiHidden/>
+    <w:unhideWhenUsed/>
+    <w:rsid w:val="00626EAF"/>
+    <w:rPr>
+      <w:color w:val="800080" w:themeColor="followedHyperlink"/>
       <w:u w:val="single"/>
     </w:rPr>
   </w:style>
@@ -798,6 +1124,7 @@
   <w:style w:type="paragraph" w:default="1" w:styleId="Normal">
     <w:name w:val="Normal"/>
     <w:qFormat/>
+    <w:rsid w:val="00541FAC"/>
   </w:style>
   <w:style w:type="paragraph" w:styleId="Ttulo1">
     <w:name w:val="heading 1"/>
@@ -822,9 +1149,34 @@
       <w:szCs w:val="28"/>
     </w:rPr>
   </w:style>
+  <w:style w:type="paragraph" w:styleId="Ttulo2">
+    <w:name w:val="heading 2"/>
+    <w:basedOn w:val="Normal"/>
+    <w:next w:val="Normal"/>
+    <w:link w:val="Ttulo2Car"/>
+    <w:uiPriority w:val="9"/>
+    <w:unhideWhenUsed/>
+    <w:qFormat/>
+    <w:rsid w:val="008B7FAD"/>
+    <w:pPr>
+      <w:keepNext/>
+      <w:keepLines/>
+      <w:spacing w:before="200" w:after="0"/>
+      <w:outlineLvl w:val="1"/>
+    </w:pPr>
+    <w:rPr>
+      <w:rFonts w:asciiTheme="majorHAnsi" w:eastAsiaTheme="majorEastAsia" w:hAnsiTheme="majorHAnsi" w:cstheme="majorBidi"/>
+      <w:b/>
+      <w:bCs/>
+      <w:color w:val="4F81BD" w:themeColor="accent1"/>
+      <w:sz w:val="26"/>
+      <w:szCs w:val="26"/>
+    </w:rPr>
+  </w:style>
   <w:style w:type="character" w:default="1" w:styleId="Fuentedeprrafopredeter">
     <w:name w:val="Default Paragraph Font"/>
     <w:uiPriority w:val="1"/>
+    <w:semiHidden/>
     <w:unhideWhenUsed/>
   </w:style>
   <w:style w:type="table" w:default="1" w:styleId="Tablanormal">
@@ -872,6 +1224,33 @@
     <w:rsid w:val="00662F73"/>
     <w:rPr>
       <w:color w:val="0000FF"/>
+      <w:u w:val="single"/>
+    </w:rPr>
+  </w:style>
+  <w:style w:type="character" w:customStyle="1" w:styleId="Ttulo2Car">
+    <w:name w:val="Título 2 Car"/>
+    <w:basedOn w:val="Fuentedeprrafopredeter"/>
+    <w:link w:val="Ttulo2"/>
+    <w:uiPriority w:val="9"/>
+    <w:rsid w:val="008B7FAD"/>
+    <w:rPr>
+      <w:rFonts w:asciiTheme="majorHAnsi" w:eastAsiaTheme="majorEastAsia" w:hAnsiTheme="majorHAnsi" w:cstheme="majorBidi"/>
+      <w:b/>
+      <w:bCs/>
+      <w:color w:val="4F81BD" w:themeColor="accent1"/>
+      <w:sz w:val="26"/>
+      <w:szCs w:val="26"/>
+    </w:rPr>
+  </w:style>
+  <w:style w:type="character" w:styleId="Hipervnculovisitado">
+    <w:name w:val="FollowedHyperlink"/>
+    <w:basedOn w:val="Fuentedeprrafopredeter"/>
+    <w:uiPriority w:val="99"/>
+    <w:semiHidden/>
+    <w:unhideWhenUsed/>
+    <w:rsid w:val="00626EAF"/>
+    <w:rPr>
+      <w:color w:val="800080" w:themeColor="followedHyperlink"/>
       <w:u w:val="single"/>
     </w:rPr>
   </w:style>

</xml_diff>